<commit_message>
update filter kontrak by field
</commit_message>
<xml_diff>
--- a/public/template/kontrak_magang_karawang.docx
+++ b/public/template/kontrak_magang_karawang.docx
@@ -122,24 +122,6 @@
         <w:rPr>
           <w:rFonts w:ascii="Times New Roman" w:hAnsi="Times New Roman"/>
           <w:b/>
-          <w:noProof/>
-          <w:lang w:val="en-US"/>
-        </w:rPr>
-        <w:t>/DPK-HRD/PP/IX/</w:t>
-      </w:r>
-      <w:r>
-        <w:rPr>
-          <w:rFonts w:ascii="Times New Roman" w:hAnsi="Times New Roman"/>
-          <w:b/>
-          <w:noProof/>
-          <w:lang w:val="en-US"/>
-        </w:rPr>
-        <w:t>${year}</w:t>
-      </w:r>
-      <w:r>
-        <w:rPr>
-          <w:rFonts w:ascii="Times New Roman" w:hAnsi="Times New Roman"/>
-          <w:b/>
           <w:lang w:val="en-US"/>
         </w:rPr>
         <w:fldChar w:fldCharType="end"/>
@@ -343,18 +325,8 @@
           <w:b/>
           <w:lang w:val="en-US"/>
         </w:rPr>
-        <w:t xml:space="preserve">Ambar </w:t>
-      </w:r>
-      <w:proofErr w:type="spellStart"/>
-      <w:r>
-        <w:rPr>
-          <w:rFonts w:ascii="Times New Roman" w:hAnsi="Times New Roman"/>
-          <w:b/>
-          <w:lang w:val="en-US"/>
-        </w:rPr>
-        <w:t>Winasti</w:t>
-      </w:r>
-      <w:proofErr w:type="spellEnd"/>
+        <w:t>Ambar Winasti</w:t>
+      </w:r>
     </w:p>
     <w:p>
       <w:pPr>
@@ -784,34 +756,36 @@
           <w:rFonts w:ascii="Times New Roman" w:hAnsi="Times New Roman"/>
           <w:bCs/>
         </w:rPr>
-        <w:t>${</w:t>
-      </w:r>
-      <w:proofErr w:type="spellStart"/>
-      <w:r>
+        <w:t>${no_ktp}</w:t>
+      </w:r>
+    </w:p>
+    <w:p>
+      <w:pPr>
+        <w:pStyle w:val="NoSpacing"/>
+        <w:ind w:left="2835" w:hanging="2115"/>
         <w:rPr>
           <w:rFonts w:ascii="Times New Roman" w:hAnsi="Times New Roman"/>
           <w:bCs/>
         </w:rPr>
-        <w:t>no_ktp</w:t>
-      </w:r>
-      <w:proofErr w:type="spellEnd"/>
+      </w:pPr>
       <w:r>
         <w:rPr>
           <w:rFonts w:ascii="Times New Roman" w:hAnsi="Times New Roman"/>
           <w:bCs/>
-        </w:rPr>
-        <w:t>}</w:t>
-      </w:r>
-    </w:p>
-    <w:p>
-      <w:pPr>
-        <w:pStyle w:val="NoSpacing"/>
-        <w:ind w:left="2835" w:hanging="2115"/>
+          <w:noProof/>
+          <w:lang w:val="id-ID"/>
+        </w:rPr>
+        <w:t xml:space="preserve">Alamat </w:t>
+      </w:r>
+      <w:r>
         <w:rPr>
           <w:rFonts w:ascii="Times New Roman" w:hAnsi="Times New Roman"/>
           <w:bCs/>
-        </w:rPr>
-      </w:pPr>
+          <w:noProof/>
+          <w:lang w:val="id-ID"/>
+        </w:rPr>
+        <w:tab/>
+      </w:r>
       <w:r>
         <w:rPr>
           <w:rFonts w:ascii="Times New Roman" w:hAnsi="Times New Roman"/>
@@ -819,64 +793,30 @@
           <w:noProof/>
           <w:lang w:val="id-ID"/>
         </w:rPr>
-        <w:t xml:space="preserve">Alamat </w:t>
+        <w:tab/>
       </w:r>
       <w:r>
         <w:rPr>
           <w:rFonts w:ascii="Times New Roman" w:hAnsi="Times New Roman"/>
           <w:bCs/>
           <w:noProof/>
-          <w:lang w:val="id-ID"/>
-        </w:rPr>
-        <w:tab/>
+          <w:lang w:val="en-US"/>
+        </w:rPr>
+        <w:t>:</w:t>
       </w:r>
       <w:r>
         <w:rPr>
           <w:rFonts w:ascii="Times New Roman" w:hAnsi="Times New Roman"/>
           <w:bCs/>
-          <w:noProof/>
-          <w:lang w:val="id-ID"/>
-        </w:rPr>
-        <w:tab/>
+        </w:rPr>
+        <w:t xml:space="preserve"> </w:t>
       </w:r>
       <w:r>
         <w:rPr>
           <w:rFonts w:ascii="Times New Roman" w:hAnsi="Times New Roman"/>
           <w:bCs/>
-          <w:noProof/>
-          <w:lang w:val="en-US"/>
-        </w:rPr>
-        <w:t>:</w:t>
-      </w:r>
-      <w:r>
-        <w:rPr>
-          <w:rFonts w:ascii="Times New Roman" w:hAnsi="Times New Roman"/>
-          <w:bCs/>
-        </w:rPr>
-        <w:t xml:space="preserve"> </w:t>
-      </w:r>
-      <w:r>
-        <w:rPr>
-          <w:rFonts w:ascii="Times New Roman" w:hAnsi="Times New Roman"/>
-          <w:bCs/>
-        </w:rPr>
-        <w:t>${</w:t>
-      </w:r>
-      <w:proofErr w:type="spellStart"/>
-      <w:r>
-        <w:rPr>
-          <w:rFonts w:ascii="Times New Roman" w:hAnsi="Times New Roman"/>
-          <w:bCs/>
-        </w:rPr>
-        <w:t>alamat</w:t>
-      </w:r>
-      <w:proofErr w:type="spellEnd"/>
-      <w:r>
-        <w:rPr>
-          <w:rFonts w:ascii="Times New Roman" w:hAnsi="Times New Roman"/>
-          <w:bCs/>
-        </w:rPr>
-        <w:t>}</w:t>
+        </w:rPr>
+        <w:t>${alamat}</w:t>
       </w:r>
     </w:p>
     <w:p>
@@ -3013,7 +2953,6 @@
         </w:rPr>
         <w:t xml:space="preserve"> (</w:t>
       </w:r>
-      <w:proofErr w:type="spellStart"/>
       <w:r>
         <w:rPr>
           <w:rFonts w:ascii="Times New Roman" w:hAnsi="Times New Roman"/>
@@ -3021,7 +2960,6 @@
         </w:rPr>
         <w:t>tiga</w:t>
       </w:r>
-      <w:proofErr w:type="spellEnd"/>
       <w:r>
         <w:rPr>
           <w:rFonts w:ascii="Times New Roman" w:hAnsi="Times New Roman"/>
@@ -3867,22 +3805,8 @@
                 <w:u w:val="single"/>
                 <w:lang w:val="en-US"/>
               </w:rPr>
-              <w:t xml:space="preserve">Ambar </w:t>
+              <w:t>Ambar Winasti</w:t>
             </w:r>
-            <w:proofErr w:type="spellStart"/>
-            <w:r>
-              <w:rPr>
-                <w:rFonts w:ascii="Times New Roman" w:hAnsi="Times New Roman"/>
-                <w:b/>
-                <w:bCs/>
-                <w:sz w:val="22"/>
-                <w:szCs w:val="22"/>
-                <w:u w:val="single"/>
-                <w:lang w:val="en-US"/>
-              </w:rPr>
-              <w:t>Winasti</w:t>
-            </w:r>
-            <w:proofErr w:type="spellEnd"/>
           </w:p>
           <w:p>
             <w:pPr>
@@ -4334,47 +4258,7 @@
         <w:szCs w:val="20"/>
         <w:lang w:val="en-ID"/>
       </w:rPr>
-      <w:t xml:space="preserve">Kawasan </w:t>
-    </w:r>
-    <w:proofErr w:type="spellStart"/>
-    <w:r>
-      <w:rPr>
-        <w:rFonts w:ascii="Times New Roman" w:hAnsi="Times New Roman"/>
-        <w:sz w:val="20"/>
-        <w:szCs w:val="20"/>
-        <w:lang w:val="en-ID"/>
-      </w:rPr>
-      <w:t>Industri</w:t>
-    </w:r>
-    <w:proofErr w:type="spellEnd"/>
-    <w:r>
-      <w:rPr>
-        <w:rFonts w:ascii="Times New Roman" w:hAnsi="Times New Roman"/>
-        <w:sz w:val="20"/>
-        <w:szCs w:val="20"/>
-        <w:lang w:val="en-ID"/>
-      </w:rPr>
-      <w:t xml:space="preserve"> Mitra Karawang, Jalan Mitra Raya II Blok F 7-8, Desa </w:t>
-    </w:r>
-    <w:proofErr w:type="spellStart"/>
-    <w:r>
-      <w:rPr>
-        <w:rFonts w:ascii="Times New Roman" w:hAnsi="Times New Roman"/>
-        <w:sz w:val="20"/>
-        <w:szCs w:val="20"/>
-        <w:lang w:val="en-ID"/>
-      </w:rPr>
-      <w:t>Parungmulya</w:t>
-    </w:r>
-    <w:proofErr w:type="spellEnd"/>
-    <w:r>
-      <w:rPr>
-        <w:rFonts w:ascii="Times New Roman" w:hAnsi="Times New Roman"/>
-        <w:sz w:val="20"/>
-        <w:szCs w:val="20"/>
-        <w:lang w:val="en-ID"/>
-      </w:rPr>
-      <w:t xml:space="preserve">, </w:t>
+      <w:t xml:space="preserve">Kawasan Industri Mitra Karawang, Jalan Mitra Raya II Blok F 7-8, Desa Parungmulya, </w:t>
     </w:r>
   </w:p>
   <w:p>
@@ -4388,7 +4272,6 @@
         <w:lang w:val="en-ID"/>
       </w:rPr>
     </w:pPr>
-    <w:proofErr w:type="spellStart"/>
     <w:r>
       <w:rPr>
         <w:rFonts w:ascii="Times New Roman" w:hAnsi="Times New Roman"/>
@@ -4396,37 +4279,7 @@
         <w:szCs w:val="20"/>
         <w:lang w:val="en-ID"/>
       </w:rPr>
-      <w:t>Kecamatan</w:t>
-    </w:r>
-    <w:proofErr w:type="spellEnd"/>
-    <w:r>
-      <w:rPr>
-        <w:rFonts w:ascii="Times New Roman" w:hAnsi="Times New Roman"/>
-        <w:sz w:val="20"/>
-        <w:szCs w:val="20"/>
-        <w:lang w:val="en-ID"/>
-      </w:rPr>
-      <w:t xml:space="preserve"> </w:t>
-    </w:r>
-    <w:proofErr w:type="spellStart"/>
-    <w:r>
-      <w:rPr>
-        <w:rFonts w:ascii="Times New Roman" w:hAnsi="Times New Roman"/>
-        <w:sz w:val="20"/>
-        <w:szCs w:val="20"/>
-        <w:lang w:val="en-ID"/>
-      </w:rPr>
-      <w:t>Ciampel</w:t>
-    </w:r>
-    <w:proofErr w:type="spellEnd"/>
-    <w:r>
-      <w:rPr>
-        <w:rFonts w:ascii="Times New Roman" w:hAnsi="Times New Roman"/>
-        <w:sz w:val="20"/>
-        <w:szCs w:val="20"/>
-        <w:lang w:val="en-ID"/>
-      </w:rPr>
-      <w:t>, Karawang 41363</w:t>
+      <w:t>Kecamatan Ciampel, Karawang 41363</w:t>
     </w:r>
   </w:p>
   <w:p>

</xml_diff>